<commit_message>
Adicionando calculadora orientada a objetos V5.0
</commit_message>
<xml_diff>
--- a/calculadoraooV4/FichamentoPOO.docx
+++ b/calculadoraooV4/FichamentoPOO.docx
@@ -4348,16 +4348,16 @@
           <w:bCs/>
           <w:color w:val="0D0D0D" w:themeColor="text1" w:themeTint="F2"/>
         </w:rPr>
-        <w:t>➡</w:t>
-      </w:r>
-      <w:r>
-        <w:rPr>
-          <w:rFonts w:ascii="Arial" w:hAnsi="Arial" w:cs="Arial"/>
-          <w:b/>
-          <w:bCs/>
-          <w:color w:val="0D0D0D" w:themeColor="text1" w:themeTint="F2"/>
-        </w:rPr>
-        <w:t>️ Classe Abstrata:</w:t>
+        <w:t>8.1</w:t>
+      </w:r>
+      <w:r>
+        <w:rPr>
+          <w:rFonts w:ascii="Arial" w:hAnsi="Arial" w:cs="Arial"/>
+          <w:b/>
+          <w:bCs/>
+          <w:color w:val="0D0D0D" w:themeColor="text1" w:themeTint="F2"/>
+        </w:rPr>
+        <w:t xml:space="preserve"> Classe Abstrata:</w:t>
       </w:r>
     </w:p>
     <w:p>
@@ -4586,16 +4586,16 @@
           <w:bCs/>
           <w:color w:val="0D0D0D" w:themeColor="text1" w:themeTint="F2"/>
         </w:rPr>
-        <w:t>➡</w:t>
-      </w:r>
-      <w:r>
-        <w:rPr>
-          <w:rFonts w:ascii="Arial" w:hAnsi="Arial" w:cs="Arial"/>
-          <w:b/>
-          <w:bCs/>
-          <w:color w:val="0D0D0D" w:themeColor="text1" w:themeTint="F2"/>
-        </w:rPr>
-        <w:t>️ Interface:</w:t>
+        <w:t>8.2</w:t>
+      </w:r>
+      <w:r>
+        <w:rPr>
+          <w:rFonts w:ascii="Arial" w:hAnsi="Arial" w:cs="Arial"/>
+          <w:b/>
+          <w:bCs/>
+          <w:color w:val="0D0D0D" w:themeColor="text1" w:themeTint="F2"/>
+        </w:rPr>
+        <w:t xml:space="preserve"> Interface:</w:t>
       </w:r>
     </w:p>
     <w:p>
@@ -9290,6 +9290,7 @@
   <w:style w:type="character" w:default="1" w:styleId="Fontepargpadro">
     <w:name w:val="Default Paragraph Font"/>
     <w:uiPriority w:val="1"/>
+    <w:semiHidden/>
     <w:unhideWhenUsed/>
   </w:style>
   <w:style w:type="table" w:default="1" w:styleId="Tabelanormal">

</xml_diff>